<commit_message>
Ajuste TST Técnico de PÁ
</commit_message>
<xml_diff>
--- a/DocsGen/tec_pa/nr10_sep_tec_pa.docx
+++ b/DocsGen/tec_pa/nr10_sep_tec_pa.docx
@@ -839,6 +839,7 @@
                 <w:b/>
                 <w:bCs/>
                 <w:color w:val="000000" w:themeColor="text1"/>
+                <w:lang w:val="pt-BR"/>
               </w:rPr>
             </w:pPr>
             <w:r>
@@ -846,8 +847,9 @@
                 <w:b/>
                 <w:bCs/>
                 <w:color w:val="000000" w:themeColor="text1"/>
+                <w:lang w:val="pt-BR"/>
               </w:rPr>
-              <w:t>LEONARDO SILVERIO FERREIRA</w:t>
+              <w:t>MANOEL JEFETE DA SILVA TENORIO</w:t>
             </w:r>
           </w:p>
           <w:p>
@@ -1057,28 +1059,15 @@
         <w:lang w:val="en-US"/>
       </w:rPr>
     </w:pPr>
-    <w:r>
-      <w:fldChar w:fldCharType="begin"/>
-    </w:r>
-    <w:r>
-      <w:rPr>
-        <w:lang w:val="en-US"/>
-      </w:rPr>
-      <w:instrText>HYPERLINK "https://www.vestas.com"</w:instrText>
-    </w:r>
-    <w:r>
-      <w:fldChar w:fldCharType="separate"/>
-    </w:r>
-    <w:r>
-      <w:rPr>
-        <w:rStyle w:val="Hyperlink"/>
-        <w:lang w:val="en-US"/>
-      </w:rPr>
-      <w:t>https://www.vestas.com</w:t>
-    </w:r>
-    <w:r>
-      <w:fldChar w:fldCharType="end"/>
-    </w:r>
+    <w:hyperlink r:id="rId1" w:history="1">
+      <w:r>
+        <w:rPr>
+          <w:rStyle w:val="Hyperlink"/>
+          <w:lang w:val="en-US"/>
+        </w:rPr>
+        <w:t>https://www.vestas.com</w:t>
+      </w:r>
+    </w:hyperlink>
     <w:r>
       <w:rPr>
         <w:lang w:val="en-US"/>
@@ -2503,15 +2492,6 @@
 </file>
 
 <file path=customXml/item1.xml><?xml version="1.0" encoding="utf-8"?>
-<?mso-contentType ?>
-<FormTemplates xmlns="http://schemas.microsoft.com/sharepoint/v3/contenttype/forms">
-  <Display>DocumentLibraryForm</Display>
-  <Edit>DocumentLibraryForm</Edit>
-  <New>DocumentLibraryForm</New>
-</FormTemplates>
-</file>
-
-<file path=customXml/item2.xml><?xml version="1.0" encoding="utf-8"?>
 <p:properties xmlns:p="http://schemas.microsoft.com/office/2006/metadata/properties" xmlns:xsi="http://www.w3.org/2001/XMLSchema-instance" xmlns:pc="http://schemas.microsoft.com/office/infopath/2007/PartnerControls">
   <documentManagement>
     <SharedWithUsers xmlns="4c61e19b-130e-4f0e-85ad-f29bf0e78033">
@@ -2527,6 +2507,15 @@
     </lcf76f155ced4ddcb4097134ff3c332f>
   </documentManagement>
 </p:properties>
+</file>
+
+<file path=customXml/item2.xml><?xml version="1.0" encoding="utf-8"?>
+<?mso-contentType ?>
+<FormTemplates xmlns="http://schemas.microsoft.com/sharepoint/v3/contenttype/forms">
+  <Display>DocumentLibraryForm</Display>
+  <Edit>DocumentLibraryForm</Edit>
+  <New>DocumentLibraryForm</New>
+</FormTemplates>
 </file>
 
 <file path=customXml/item3.xml><?xml version="1.0" encoding="utf-8"?>
@@ -2759,20 +2748,20 @@
 </file>
 
 <file path=customXml/itemProps1.xml><?xml version="1.0" encoding="utf-8"?>
-<ds:datastoreItem xmlns:ds="http://schemas.openxmlformats.org/officeDocument/2006/customXml" ds:itemID="{74BF7A42-3687-4C84-97CF-2850687EDD17}">
-  <ds:schemaRefs>
-    <ds:schemaRef ds:uri="http://schemas.microsoft.com/sharepoint/v3/contenttype/forms"/>
-  </ds:schemaRefs>
-</ds:datastoreItem>
-</file>
-
-<file path=customXml/itemProps2.xml><?xml version="1.0" encoding="utf-8"?>
 <ds:datastoreItem xmlns:ds="http://schemas.openxmlformats.org/officeDocument/2006/customXml" ds:itemID="{8ED0FAF9-BDA6-4F3A-88DF-FEEA4BBABCBF}">
   <ds:schemaRefs>
     <ds:schemaRef ds:uri="http://schemas.microsoft.com/office/2006/metadata/properties"/>
     <ds:schemaRef ds:uri="http://schemas.microsoft.com/office/infopath/2007/PartnerControls"/>
     <ds:schemaRef ds:uri="4c61e19b-130e-4f0e-85ad-f29bf0e78033"/>
     <ds:schemaRef ds:uri="4b926790-beef-4c3a-b2b0-daa3a2e6a4f3"/>
+  </ds:schemaRefs>
+</ds:datastoreItem>
+</file>
+
+<file path=customXml/itemProps2.xml><?xml version="1.0" encoding="utf-8"?>
+<ds:datastoreItem xmlns:ds="http://schemas.openxmlformats.org/officeDocument/2006/customXml" ds:itemID="{74BF7A42-3687-4C84-97CF-2850687EDD17}">
+  <ds:schemaRefs>
+    <ds:schemaRef ds:uri="http://schemas.microsoft.com/sharepoint/v3/contenttype/forms"/>
   </ds:schemaRefs>
 </ds:datastoreItem>
 </file>
@@ -2794,4 +2783,10 @@
     <ds:schemaRef ds:uri="http://schemas.microsoft.com/internal/obd"/>
   </ds:schemaRefs>
 </ds:datastoreItem>
+</file>
+
+<file path=docMetadata/LabelInfo.xml><?xml version="1.0" encoding="utf-8"?>
+<clbl:labelList xmlns:clbl="http://schemas.microsoft.com/office/2020/mipLabelMetadata">
+  <clbl:label id="{c54a7a20-be22-4e5c-97bd-277f45e221d0}" enabled="1" method="Privileged" siteId="{c0701940-7b3f-4116-a59f-159078bc3c63}" removed="0"/>
+</clbl:labelList>
 </file>
</xml_diff>